<commit_message>
Manuscript ready for submission.
</commit_message>
<xml_diff>
--- a/figures/Aim3_all_main_figures.docx
+++ b/figures/Aim3_all_main_figures.docx
@@ -5,12 +5,8 @@
     <w:p>
       <w:pPr>
         <w:pStyle w:val="Heading1"/>
-        <w:bidi w:val="0"/>
         <w:spacing w:before="480" w:after="0"/>
-        <w:jc w:val="start"/>
-        <w:rPr>
-          <w:rFonts w:ascii="TeX Gyre Termes" w:hAnsi="TeX Gyre Termes"/>
-        </w:rPr>
+        <w:rPr/>
       </w:pPr>
       <w:bookmarkStart w:id="0" w:name="figures"/>
       <w:r>
@@ -21,11 +17,7 @@
     <w:p>
       <w:pPr>
         <w:pStyle w:val="Heading2"/>
-        <w:bidi w:val="0"/>
-        <w:jc w:val="start"/>
-        <w:rPr>
-          <w:rFonts w:ascii="TeX Gyre Termes" w:hAnsi="TeX Gyre Termes"/>
-        </w:rPr>
+        <w:rPr/>
       </w:pPr>
       <w:bookmarkStart w:id="1" w:name="figure-1"/>
       <w:r>
@@ -36,19 +28,15 @@
     <w:p>
       <w:pPr>
         <w:pStyle w:val="CaptionedFigure"/>
-        <w:bidi w:val="0"/>
-        <w:jc w:val="start"/>
-        <w:rPr>
-          <w:rFonts w:ascii="TeX Gyre Termes" w:hAnsi="TeX Gyre Termes"/>
-        </w:rPr>
+        <w:rPr/>
       </w:pPr>
       <w:r>
         <w:rPr/>
         <w:drawing>
           <wp:inline distT="0" distB="0" distL="0" distR="0">
-            <wp:extent cx="5943600" cy="3820795"/>
+            <wp:extent cx="5943600" cy="4779645"/>
             <wp:effectExtent l="0" t="0" r="0" b="0"/>
-            <wp:docPr id="1" name="Picture" descr="Relative abundance (RA) of Ascomycota OTUs of seven tree species used in the study. (a) Violin plots show individuals’ RA and and its distribution by species. The horizontal line within the violins represents the mean RA per species. (b) The RA of OTU’s by treatment withing each tree species. Pink filled violin plots represent low endophyte (E-) treatment and yellow filled represent high endophyte (E+) treatment. Relative abundance is the percentage of endophyte colonization within individuals of the same species. Significance levels are represented by asterisks [p = 0.05 (*), p = 0.01 (*), and p* = 0.001 (***)]." title=""/>
+            <wp:docPr id="1" name="Picture" descr="Relative abundance (RA) of Ascomycota OTUs of seven tree species used in the study. (a) Violin plots show individuals’ RA and its distribution by species. The horizontal line within the violins represents the mean RA per species. (b) The RA of OTU’s by treatment withing each tree species. Pink filled violin plots represent low endophyte (E-) treatment and yellow filled represent high endophyte (E+) treatment. Relative abundance is the percentage of endophyte colonization within individuals of the same species. Significance levels are represented by ns (not significant) and asterisks [p &lt; 0.05 (*), p &lt; 0.01 (*), p* &lt; 0.001 (*), and p &lt; 0.0001 (**)]." title=""/>
             <wp:cNvGraphicFramePr>
               <a:graphicFrameLocks xmlns:a="http://schemas.openxmlformats.org/drawingml/2006/main" noChangeAspect="1"/>
             </wp:cNvGraphicFramePr>
@@ -56,7 +44,7 @@
               <a:graphicData uri="http://schemas.openxmlformats.org/drawingml/2006/picture">
                 <pic:pic xmlns:pic="http://schemas.openxmlformats.org/drawingml/2006/picture">
                   <pic:nvPicPr>
-                    <pic:cNvPr id="1" name="Picture" descr="Relative abundance (RA) of Ascomycota OTUs of seven tree species used in the study. (a) Violin plots show individuals’ RA and and its distribution by species. The horizontal line within the violins represents the mean RA per species. (b) The RA of OTU’s by treatment withing each tree species. Pink filled violin plots represent low endophyte (E-) treatment and yellow filled represent high endophyte (E+) treatment. Relative abundance is the percentage of endophyte colonization within individuals of the same species. Significance levels are represented by asterisks [p = 0.05 (*), p = 0.01 (*), and p* = 0.001 (***)]." title=""/>
+                    <pic:cNvPr id="1" name="Picture" descr="Relative abundance (RA) of Ascomycota OTUs of seven tree species used in the study. (a) Violin plots show individuals’ RA and its distribution by species. The horizontal line within the violins represents the mean RA per species. (b) The RA of OTU’s by treatment withing each tree species. Pink filled violin plots represent low endophyte (E-) treatment and yellow filled represent high endophyte (E+) treatment. Relative abundance is the percentage of endophyte colonization within individuals of the same species. Significance levels are represented by ns (not significant) and asterisks [p &lt; 0.05 (*), p &lt; 0.01 (*), p* &lt; 0.001 (*), and p &lt; 0.0001 (**)]." title=""/>
                     <pic:cNvPicPr>
                       <a:picLocks noChangeAspect="1" noChangeArrowheads="1"/>
                     </pic:cNvPicPr>
@@ -70,7 +58,7 @@
                   <pic:spPr bwMode="auto">
                     <a:xfrm>
                       <a:off x="0" y="0"/>
-                      <a:ext cx="5943600" cy="3820795"/>
+                      <a:ext cx="5943600" cy="4779645"/>
                     </a:xfrm>
                     <a:prstGeom prst="rect">
                       <a:avLst/>
@@ -86,63 +74,131 @@
     <w:p>
       <w:pPr>
         <w:pStyle w:val="ImageCaption"/>
-        <w:bidi w:val="0"/>
-        <w:jc w:val="start"/>
-        <w:rPr>
-          <w:rFonts w:ascii="TeX Gyre Termes" w:hAnsi="TeX Gyre Termes"/>
-        </w:rPr>
-      </w:pPr>
-      <w:r>
-        <w:rPr>
-          <w:rFonts w:ascii="TeX Gyre Termes" w:hAnsi="TeX Gyre Termes"/>
-        </w:rPr>
-        <w:t>Relative abundance (RA) of Ascomycota OTUs of seven tree species used in the study. (a) Violin plots show individuals’ RA and and its distribution by species. The horizontal line within the violins represents the mean RA per species. (b) The RA of OTU’s by treatment withing each tree species. Pink filled violin plots represent low endophyte (</w:t>
-      </w:r>
-      <w:r>
-        <w:rPr>
-          <w:rFonts w:ascii="TeX Gyre Termes" w:hAnsi="TeX Gyre Termes"/>
+        <w:rPr/>
+      </w:pPr>
+      <w:r>
+        <w:rPr/>
+        <w:t xml:space="preserve">Relative abundance (RA) of Ascomycota OTUs of seven tree species used in the study. (a) </w:t>
+      </w:r>
+      <w:r>
+        <w:rPr/>
+        <w:t>Box</w:t>
+      </w:r>
+      <w:r>
+        <w:rPr/>
+        <w:t xml:space="preserve"> plots show individuals’ RA and its distribution by species.  (b) The RA of OTU’s by treatment withing each tree species. Pink </w:t>
+      </w:r>
+      <w:r>
+        <w:rPr/>
+        <w:t>outlined box</w:t>
+      </w:r>
+      <w:r>
+        <w:rPr/>
+        <w:t xml:space="preserve"> plots represent low endophyte (</w:t>
+      </w:r>
+      <w:r>
+        <w:rPr>
           <w:i/>
           <w:iCs/>
         </w:rPr>
         <w:t>E-</w:t>
       </w:r>
       <w:r>
-        <w:rPr>
-          <w:rFonts w:ascii="TeX Gyre Termes" w:hAnsi="TeX Gyre Termes"/>
-        </w:rPr>
+        <w:rPr/>
         <w:t>) treatment and yellow filled represent high endophyte (</w:t>
       </w:r>
       <w:r>
         <w:rPr>
-          <w:rFonts w:ascii="TeX Gyre Termes" w:hAnsi="TeX Gyre Termes"/>
           <w:i/>
           <w:iCs/>
         </w:rPr>
         <w:t>E+</w:t>
       </w:r>
       <w:r>
-        <w:rPr>
-          <w:rFonts w:ascii="TeX Gyre Termes" w:hAnsi="TeX Gyre Termes"/>
-        </w:rPr>
-        <w:t xml:space="preserve">) treatment. Relative abundance is the percentage of endophyte colonization within individuals of the same species. Significance levels are represented by </w:t>
-      </w:r>
-      <w:r>
-        <w:rPr>
-          <w:rFonts w:ascii="TeX Gyre Termes" w:hAnsi="TeX Gyre Termes"/>
-          <w:i/>
-          <w:iCs/>
-        </w:rPr>
-        <w:t xml:space="preserve">ns </w:t>
-      </w:r>
-      <w:r>
-        <w:rPr>
-          <w:rFonts w:ascii="TeX Gyre Termes" w:hAnsi="TeX Gyre Termes"/>
-        </w:rPr>
-        <w:t>(not significant) and asterisks [</w:t>
-      </w:r>
-      <w:r>
-        <w:rPr>
-          <w:rFonts w:ascii="TeX Gyre Termes" w:hAnsi="TeX Gyre Termes"/>
+        <w:rPr/>
+        <w:t xml:space="preserve">) treatment. Relative abundance is the percentage of endophyte colonization within individuals of the same species. </w:t>
+      </w:r>
+      <w:bookmarkEnd w:id="1"/>
+      <w:r>
+        <w:rPr/>
+        <w:t xml:space="preserve">Statistical significance was calculated using a two-sided Student’s t-Test. Significance levels are represented by </w:t>
+      </w:r>
+      <w:r>
+        <w:rPr>
+          <w:i/>
+          <w:iCs/>
+        </w:rPr>
+        <w:t>ns</w:t>
+      </w:r>
+      <w:r>
+        <w:rPr/>
+        <w:t xml:space="preserve"> (not significant) and asterisks [</w:t>
+      </w:r>
+      <w:r>
+        <w:rPr>
+          <w:i/>
+          <w:iCs/>
+        </w:rPr>
+        <w:t>p</w:t>
+      </w:r>
+      <w:r>
+        <w:rPr/>
+        <w:t xml:space="preserve"> &lt; 0.05 (*), </w:t>
+      </w:r>
+      <w:r>
+        <w:rPr>
+          <w:i/>
+          <w:iCs/>
+        </w:rPr>
+        <w:t>p</w:t>
+      </w:r>
+      <w:r>
+        <w:rPr/>
+        <w:t xml:space="preserve"> &lt; 0.01 (*</w:t>
+      </w:r>
+      <w:r>
+        <w:rPr>
+          <w:i/>
+          <w:iCs/>
+        </w:rPr>
+        <w:t>*),</w:t>
+      </w:r>
+      <w:r>
+        <w:rPr/>
+        <w:t xml:space="preserve"> p &lt; 0.001 (***)</w:t>
+      </w:r>
+      <w:r>
+        <w:rPr>
+          <w:i/>
+          <w:iCs/>
+        </w:rPr>
+        <w:t xml:space="preserve">, p = </w:t>
+      </w:r>
+      <w:r>
+        <w:rPr>
+          <w:i w:val="false"/>
+          <w:iCs w:val="false"/>
+        </w:rPr>
+        <w:t>0.001 (***),</w:t>
+      </w:r>
+      <w:r>
+        <w:rPr>
+          <w:i/>
+          <w:iCs/>
+        </w:rPr>
+        <w:t xml:space="preserve"> </w:t>
+      </w:r>
+      <w:r>
+        <w:rPr>
+          <w:b w:val="false"/>
+          <w:bCs w:val="false"/>
+          <w:i w:val="false"/>
+          <w:iCs w:val="false"/>
+        </w:rPr>
+        <w:t xml:space="preserve">and </w:t>
+      </w:r>
+      <w:r>
+        <w:rPr>
           <w:i/>
           <w:iCs/>
         </w:rPr>
@@ -150,62 +206,27 @@
       </w:r>
       <w:r>
         <w:rPr>
-          <w:rFonts w:ascii="TeX Gyre Termes" w:hAnsi="TeX Gyre Termes"/>
-        </w:rPr>
-        <w:t xml:space="preserve">&lt; 0.05 (*),  </w:t>
-      </w:r>
-      <w:r>
-        <w:rPr>
-          <w:rFonts w:ascii="TeX Gyre Termes" w:hAnsi="TeX Gyre Termes"/>
-          <w:i/>
-          <w:iCs/>
-        </w:rPr>
-        <w:t xml:space="preserve">p </w:t>
-      </w:r>
-      <w:r>
-        <w:rPr>
-          <w:rFonts w:ascii="TeX Gyre Termes" w:hAnsi="TeX Gyre Termes"/>
-        </w:rPr>
-        <w:t xml:space="preserve">&lt; 0.01 (**),  </w:t>
-      </w:r>
-      <w:r>
-        <w:rPr>
-          <w:rFonts w:ascii="TeX Gyre Termes" w:hAnsi="TeX Gyre Termes"/>
-          <w:i/>
-          <w:iCs/>
-        </w:rPr>
-        <w:t>p</w:t>
-      </w:r>
-      <w:r>
-        <w:rPr>
-          <w:rFonts w:ascii="TeX Gyre Termes" w:hAnsi="TeX Gyre Termes"/>
-        </w:rPr>
-        <w:t xml:space="preserve"> &lt; 0.001 (***), and </w:t>
-      </w:r>
-      <w:r>
-        <w:rPr>
-          <w:rFonts w:ascii="TeX Gyre Termes" w:hAnsi="TeX Gyre Termes"/>
-          <w:i/>
-          <w:iCs/>
-        </w:rPr>
-        <w:t xml:space="preserve">p </w:t>
-      </w:r>
-      <w:r>
-        <w:rPr>
-          <w:rFonts w:ascii="TeX Gyre Termes" w:hAnsi="TeX Gyre Termes"/>
-        </w:rPr>
-        <w:t>&lt; 0.0001 (****)].</w:t>
-      </w:r>
-      <w:bookmarkEnd w:id="1"/>
+          <w:i w:val="false"/>
+          <w:iCs w:val="false"/>
+        </w:rPr>
+        <w:t>&lt; 0.0001</w:t>
+      </w:r>
+      <w:r>
+        <w:rPr>
+          <w:i/>
+          <w:iCs/>
+        </w:rPr>
+        <w:t xml:space="preserve"> </w:t>
+      </w:r>
+      <w:r>
+        <w:rPr/>
+        <w:t>(****)].</w:t>
+      </w:r>
     </w:p>
     <w:p>
       <w:pPr>
         <w:pStyle w:val="Heading2"/>
-        <w:bidi w:val="0"/>
-        <w:jc w:val="start"/>
-        <w:rPr>
-          <w:rFonts w:ascii="TeX Gyre Termes" w:hAnsi="TeX Gyre Termes"/>
-        </w:rPr>
+        <w:rPr/>
       </w:pPr>
       <w:bookmarkStart w:id="2" w:name="figure-2"/>
       <w:r>
@@ -216,11 +237,7 @@
     <w:p>
       <w:pPr>
         <w:pStyle w:val="CaptionedFigure"/>
-        <w:bidi w:val="0"/>
-        <w:jc w:val="start"/>
-        <w:rPr>
-          <w:rFonts w:ascii="TeX Gyre Termes" w:hAnsi="TeX Gyre Termes"/>
-        </w:rPr>
+        <w:rPr/>
       </w:pPr>
       <w:r>
         <w:rPr/>
@@ -228,7 +245,7 @@
           <wp:inline distT="0" distB="0" distL="0" distR="0">
             <wp:extent cx="5544185" cy="5544185"/>
             <wp:effectExtent l="0" t="0" r="0" b="0"/>
-            <wp:docPr id="2" name="Image2" descr="Distributions of values and means of herbivory (%) damage caused by Atta colombica in treatment groups (E- and E+) and tree species. a) Comparison of herbivory (%) means between treatment groups across individuals of all species. Pink filled violins represent low FEF group (E-) and yellow filed violins represent high FEF group (E+). b) Comparison of pathogen (%) means between treatment groups across individuals of all species. Maroon filled violins represent control leaves and blue filled violins represent pathogen treated leaves. Statistical significance was calculated using a two-sided Student’s t-Test. Significance levels are represented by ns (not significant) and asterisks [p &lt; 0.05 (*), p &lt; 0.01 (*), and p* &lt; 0.001 (***)]." title=""/>
+            <wp:docPr id="2" name="Image2" descr="Distributions of values and means of herbivory (%) damage caused by Atta colombica in treatment groups (E- and E+) and tree species. a) Comparison of herbivory (%) means between treatment groups across individuals of all species. Pink filled violins represent low FEF group (E-) and yellow filed violins represent high FEF group (E+). b) Comparison of pathogen (%) means between treatment groups across individuals of all species. Maroon filled violins represent control leaves and blue filled violins represent pathogen treated leaves. Statistical significance was calculated using a two-sided Student’s t-Test. Significance levels are represented by ns (not significant) and asterisks [p &lt; 0.05 (*), p &lt; 0.01 (*), p* &lt; 0.001 (*), and p &lt; 0.0001 (**)]" title=""/>
             <wp:cNvGraphicFramePr>
               <a:graphicFrameLocks xmlns:a="http://schemas.openxmlformats.org/drawingml/2006/main" noChangeAspect="1"/>
             </wp:cNvGraphicFramePr>
@@ -236,7 +253,7 @@
               <a:graphicData uri="http://schemas.openxmlformats.org/drawingml/2006/picture">
                 <pic:pic xmlns:pic="http://schemas.openxmlformats.org/drawingml/2006/picture">
                   <pic:nvPicPr>
-                    <pic:cNvPr id="2" name="Image2" descr="Distributions of values and means of herbivory (%) damage caused by Atta colombica in treatment groups (E- and E+) and tree species. a) Comparison of herbivory (%) means between treatment groups across individuals of all species. Pink filled violins represent low FEF group (E-) and yellow filed violins represent high FEF group (E+). b) Comparison of pathogen (%) means between treatment groups across individuals of all species. Maroon filled violins represent control leaves and blue filled violins represent pathogen treated leaves. Statistical significance was calculated using a two-sided Student’s t-Test. Significance levels are represented by ns (not significant) and asterisks [p &lt; 0.05 (*), p &lt; 0.01 (*), and p* &lt; 0.001 (***)]." title=""/>
+                    <pic:cNvPr id="2" name="Image2" descr="Distributions of values and means of herbivory (%) damage caused by Atta colombica in treatment groups (E- and E+) and tree species. a) Comparison of herbivory (%) means between treatment groups across individuals of all species. Pink filled violins represent low FEF group (E-) and yellow filed violins represent high FEF group (E+). b) Comparison of pathogen (%) means between treatment groups across individuals of all species. Maroon filled violins represent control leaves and blue filled violins represent pathogen treated leaves. Statistical significance was calculated using a two-sided Student’s t-Test. Significance levels are represented by ns (not significant) and asterisks [p &lt; 0.05 (*), p &lt; 0.01 (*), p* &lt; 0.001 (*), and p &lt; 0.0001 (**)]" title=""/>
                     <pic:cNvPicPr>
                       <a:picLocks noChangeAspect="1" noChangeArrowheads="1"/>
                     </pic:cNvPicPr>
@@ -266,112 +283,148 @@
     <w:p>
       <w:pPr>
         <w:pStyle w:val="ImageCaption"/>
-        <w:bidi w:val="0"/>
-        <w:jc w:val="start"/>
-        <w:rPr>
-          <w:rFonts w:ascii="TeX Gyre Termes" w:hAnsi="TeX Gyre Termes"/>
-        </w:rPr>
-      </w:pPr>
-      <w:r>
-        <w:rPr>
-          <w:rFonts w:ascii="TeX Gyre Termes" w:hAnsi="TeX Gyre Termes"/>
-        </w:rPr>
+        <w:rPr/>
+      </w:pPr>
+      <w:r>
+        <w:rPr/>
         <w:t xml:space="preserve">Distributions of values and means of herbivory (%) damage caused by </w:t>
       </w:r>
       <w:r>
         <w:rPr>
-          <w:rFonts w:ascii="TeX Gyre Termes" w:hAnsi="TeX Gyre Termes"/>
           <w:i/>
           <w:iCs/>
         </w:rPr>
         <w:t>Atta colombica</w:t>
       </w:r>
       <w:r>
-        <w:rPr>
-          <w:rFonts w:ascii="TeX Gyre Termes" w:hAnsi="TeX Gyre Termes"/>
-        </w:rPr>
+        <w:rPr/>
         <w:t xml:space="preserve"> in treatment groups (</w:t>
       </w:r>
       <w:r>
         <w:rPr>
-          <w:rFonts w:ascii="TeX Gyre Termes" w:hAnsi="TeX Gyre Termes"/>
           <w:i/>
           <w:iCs/>
         </w:rPr>
         <w:t>E-</w:t>
       </w:r>
       <w:r>
-        <w:rPr>
-          <w:rFonts w:ascii="TeX Gyre Termes" w:hAnsi="TeX Gyre Termes"/>
-        </w:rPr>
+        <w:rPr/>
         <w:t xml:space="preserve"> and </w:t>
       </w:r>
       <w:r>
         <w:rPr>
-          <w:rFonts w:ascii="TeX Gyre Termes" w:hAnsi="TeX Gyre Termes"/>
           <w:i/>
           <w:iCs/>
         </w:rPr>
         <w:t>E+</w:t>
       </w:r>
       <w:r>
-        <w:rPr>
-          <w:rFonts w:ascii="TeX Gyre Termes" w:hAnsi="TeX Gyre Termes"/>
-        </w:rPr>
-        <w:t>) and tree species. a) Comparison of herbivory (%) means between treatment groups across individuals of all species. Pink filled violins represent low FEF group (</w:t>
-      </w:r>
-      <w:r>
-        <w:rPr>
-          <w:rFonts w:ascii="TeX Gyre Termes" w:hAnsi="TeX Gyre Termes"/>
+        <w:rPr/>
+        <w:t>) and tree species. a) Comparison of herbivory (%) means between treatment groups across individuals of all species. outlined box plots represent low FEF group (</w:t>
+      </w:r>
+      <w:r>
+        <w:rPr>
           <w:i/>
           <w:iCs/>
         </w:rPr>
         <w:t>E-</w:t>
       </w:r>
       <w:r>
-        <w:rPr>
-          <w:rFonts w:ascii="TeX Gyre Termes" w:hAnsi="TeX Gyre Termes"/>
-        </w:rPr>
-        <w:t>) and yellow filed violins represent high FEF group (</w:t>
-      </w:r>
-      <w:r>
-        <w:rPr>
-          <w:rFonts w:ascii="TeX Gyre Termes" w:hAnsi="TeX Gyre Termes"/>
+        <w:rPr/>
+        <w:t>) and yellow outlined box plots represent high FEF group (</w:t>
+      </w:r>
+      <w:r>
+        <w:rPr>
           <w:i/>
           <w:iCs/>
         </w:rPr>
         <w:t>E+</w:t>
       </w:r>
       <w:r>
-        <w:rPr>
-          <w:rFonts w:ascii="TeX Gyre Termes" w:hAnsi="TeX Gyre Termes"/>
-        </w:rPr>
+        <w:rPr/>
         <w:t xml:space="preserve">). b) Comparison of pathogen (%) means between treatment groups across individuals of all species. Maroon filled violins represent control leaves and blue filled violins represent pathogen treated leaves. Statistical significance was calculated using a two-sided Student’s t-Test. </w:t>
       </w:r>
       <w:bookmarkEnd w:id="2"/>
       <w:r>
-        <w:rPr>
-          <w:rFonts w:ascii="TeX Gyre Termes" w:hAnsi="TeX Gyre Termes"/>
-        </w:rPr>
+        <w:rPr/>
         <w:t xml:space="preserve">Significance levels are represented by </w:t>
       </w:r>
       <w:r>
         <w:rPr>
-          <w:rFonts w:ascii="TeX Gyre Termes" w:hAnsi="TeX Gyre Termes"/>
-          <w:i/>
-          <w:iCs/>
-        </w:rPr>
-        <w:t xml:space="preserve">ns </w:t>
-      </w:r>
-      <w:r>
-        <w:rPr>
-          <w:rFonts w:ascii="TeX Gyre Termes" w:hAnsi="TeX Gyre Termes"/>
-        </w:rPr>
-        <w:t>(not significant) and asterisks [</w:t>
-      </w:r>
-      <w:r>
-        <w:rPr>
-          <w:rFonts w:ascii="TeX Gyre Termes" w:hAnsi="TeX Gyre Termes"/>
+          <w:i/>
+          <w:iCs/>
+        </w:rPr>
+        <w:t>ns</w:t>
+      </w:r>
+      <w:r>
+        <w:rPr/>
+        <w:t xml:space="preserve"> (not significant) and asterisks [</w:t>
+      </w:r>
+      <w:r>
+        <w:rPr>
+          <w:i/>
+          <w:iCs/>
+        </w:rPr>
+        <w:t>p</w:t>
+      </w:r>
+      <w:r>
+        <w:rPr/>
+        <w:t xml:space="preserve"> &lt; 0.05 (*), </w:t>
+      </w:r>
+      <w:r>
+        <w:rPr>
+          <w:i/>
+          <w:iCs/>
+        </w:rPr>
+        <w:t>p</w:t>
+      </w:r>
+      <w:r>
+        <w:rPr/>
+        <w:t xml:space="preserve"> &lt; 0.01 (*</w:t>
+      </w:r>
+      <w:r>
+        <w:rPr>
+          <w:i/>
+          <w:iCs/>
+        </w:rPr>
+        <w:t>*),</w:t>
+      </w:r>
+      <w:r>
+        <w:rPr/>
+        <w:t xml:space="preserve"> p &lt; 0.001 (***)</w:t>
+      </w:r>
+      <w:r>
+        <w:rPr>
+          <w:i/>
+          <w:iCs/>
+        </w:rPr>
+        <w:t xml:space="preserve">, p = </w:t>
+      </w:r>
+      <w:r>
+        <w:rPr>
+          <w:i w:val="false"/>
+          <w:iCs w:val="false"/>
+        </w:rPr>
+        <w:t>0.001 (***),</w:t>
+      </w:r>
+      <w:r>
+        <w:rPr>
+          <w:i/>
+          <w:iCs/>
+        </w:rPr>
+        <w:t xml:space="preserve"> </w:t>
+      </w:r>
+      <w:r>
+        <w:rPr>
+          <w:b w:val="false"/>
+          <w:bCs w:val="false"/>
+          <w:i w:val="false"/>
+          <w:iCs w:val="false"/>
+        </w:rPr>
+        <w:t xml:space="preserve">and </w:t>
+      </w:r>
+      <w:r>
+        <w:rPr>
           <w:i/>
           <w:iCs/>
         </w:rPr>
@@ -379,61 +432,27 @@
       </w:r>
       <w:r>
         <w:rPr>
-          <w:rFonts w:ascii="TeX Gyre Termes" w:hAnsi="TeX Gyre Termes"/>
-        </w:rPr>
-        <w:t xml:space="preserve">&lt; 0.05 (*),  </w:t>
-      </w:r>
-      <w:r>
-        <w:rPr>
-          <w:rFonts w:ascii="TeX Gyre Termes" w:hAnsi="TeX Gyre Termes"/>
-          <w:i/>
-          <w:iCs/>
-        </w:rPr>
-        <w:t xml:space="preserve">p </w:t>
-      </w:r>
-      <w:r>
-        <w:rPr>
-          <w:rFonts w:ascii="TeX Gyre Termes" w:hAnsi="TeX Gyre Termes"/>
-        </w:rPr>
-        <w:t xml:space="preserve">&lt; 0.01 (**),  </w:t>
-      </w:r>
-      <w:r>
-        <w:rPr>
-          <w:rFonts w:ascii="TeX Gyre Termes" w:hAnsi="TeX Gyre Termes"/>
-          <w:i/>
-          <w:iCs/>
-        </w:rPr>
-        <w:t>p</w:t>
-      </w:r>
-      <w:r>
-        <w:rPr>
-          <w:rFonts w:ascii="TeX Gyre Termes" w:hAnsi="TeX Gyre Termes"/>
-        </w:rPr>
-        <w:t xml:space="preserve"> &lt; 0.001 (***), and </w:t>
-      </w:r>
-      <w:r>
-        <w:rPr>
-          <w:rFonts w:ascii="TeX Gyre Termes" w:hAnsi="TeX Gyre Termes"/>
-          <w:i/>
-          <w:iCs/>
-        </w:rPr>
-        <w:t xml:space="preserve">p </w:t>
-      </w:r>
-      <w:r>
-        <w:rPr>
-          <w:rFonts w:ascii="TeX Gyre Termes" w:hAnsi="TeX Gyre Termes"/>
-        </w:rPr>
-        <w:t>&lt; 0.0001 (****)].</w:t>
+          <w:i w:val="false"/>
+          <w:iCs w:val="false"/>
+        </w:rPr>
+        <w:t>&lt; 0.0001</w:t>
+      </w:r>
+      <w:r>
+        <w:rPr>
+          <w:i/>
+          <w:iCs/>
+        </w:rPr>
+        <w:t xml:space="preserve"> </w:t>
+      </w:r>
+      <w:r>
+        <w:rPr/>
+        <w:t>(****)].</w:t>
       </w:r>
     </w:p>
     <w:p>
       <w:pPr>
         <w:pStyle w:val="Heading2"/>
-        <w:bidi w:val="0"/>
-        <w:jc w:val="start"/>
-        <w:rPr>
-          <w:rFonts w:ascii="TeX Gyre Termes" w:hAnsi="TeX Gyre Termes"/>
-        </w:rPr>
+        <w:rPr/>
       </w:pPr>
       <w:bookmarkStart w:id="3" w:name="figure-3"/>
       <w:r>
@@ -444,11 +463,7 @@
     <w:p>
       <w:pPr>
         <w:pStyle w:val="CaptionedFigure"/>
-        <w:bidi w:val="0"/>
-        <w:jc w:val="start"/>
-        <w:rPr>
-          <w:rFonts w:ascii="TeX Gyre Termes" w:hAnsi="TeX Gyre Termes"/>
-        </w:rPr>
+        <w:rPr/>
       </w:pPr>
       <w:r>
         <w:rPr/>
@@ -494,100 +509,76 @@
     <w:p>
       <w:pPr>
         <w:pStyle w:val="ImageCaption"/>
-        <w:bidi w:val="0"/>
-        <w:jc w:val="start"/>
-        <w:rPr>
-          <w:rFonts w:ascii="TeX Gyre Termes" w:hAnsi="TeX Gyre Termes"/>
-        </w:rPr>
-      </w:pPr>
-      <w:r>
-        <w:rPr>
-          <w:rFonts w:ascii="TeX Gyre Termes" w:hAnsi="TeX Gyre Termes"/>
-        </w:rPr>
+        <w:rPr/>
+      </w:pPr>
+      <w:r>
+        <w:rPr/>
         <w:t>FEF community composition was associated with leaf functional traits from the leaf economic spectrum (genomic data set). variation in FEF community composition within and between host species (</w:t>
       </w:r>
       <w:r>
         <w:rPr>
-          <w:rFonts w:ascii="TeX Gyre Termes" w:hAnsi="TeX Gyre Termes"/>
           <w:i/>
           <w:iCs/>
         </w:rPr>
         <w:t>n</w:t>
       </w:r>
       <w:r>
-        <w:rPr>
-          <w:rFonts w:ascii="TeX Gyre Termes" w:hAnsi="TeX Gyre Termes"/>
-        </w:rPr>
+        <w:rPr/>
         <w:t xml:space="preserve"> = 7) and treatment groups (</w:t>
       </w:r>
       <w:r>
         <w:rPr>
-          <w:rFonts w:ascii="TeX Gyre Termes" w:hAnsi="TeX Gyre Termes"/>
           <w:i/>
           <w:iCs/>
         </w:rPr>
         <w:t>E</w:t>
       </w:r>
       <w:r>
-        <w:rPr>
-          <w:rFonts w:ascii="TeX Gyre Termes" w:hAnsi="TeX Gyre Termes"/>
-        </w:rPr>
+        <w:rPr/>
         <w:t xml:space="preserve">-, </w:t>
       </w:r>
       <w:r>
         <w:rPr>
-          <w:rFonts w:ascii="TeX Gyre Termes" w:hAnsi="TeX Gyre Termes"/>
           <w:i/>
           <w:iCs/>
         </w:rPr>
         <w:t>E</w:t>
       </w:r>
       <w:r>
-        <w:rPr>
-          <w:rFonts w:ascii="TeX Gyre Termes" w:hAnsi="TeX Gyre Termes"/>
-        </w:rPr>
+        <w:rPr/>
         <w:t>+) from distanmce-based redundancy analyses (dbRDA). Solid arrows represent statistically sisgnificant associations (</w:t>
       </w:r>
       <w:r>
         <w:rPr>
-          <w:rFonts w:ascii="TeX Gyre Termes" w:hAnsi="TeX Gyre Termes"/>
           <w:i/>
           <w:iCs/>
         </w:rPr>
         <w:t>p</w:t>
       </w:r>
       <w:r>
-        <w:rPr>
-          <w:rFonts w:ascii="TeX Gyre Termes" w:hAnsi="TeX Gyre Termes"/>
-        </w:rPr>
-        <w:t xml:space="preserve"> &lt; 0.05). Each point represent a FEF community samples from one host tree species per treatment group; colors represent host tree species. Circles and filled triangles represent low (</w:t>
-      </w:r>
-      <w:r>
-        <w:rPr>
-          <w:rFonts w:ascii="TeX Gyre Termes" w:hAnsi="TeX Gyre Termes"/>
+        <w:rPr/>
+        <w:t xml:space="preserve"> &lt; .05). Each point represent a FEF community samples from one host tree species per treatment group; colors represent host tree species. Circles and filled triangles represent low (</w:t>
+      </w:r>
+      <w:r>
+        <w:rPr>
           <w:i/>
           <w:iCs/>
         </w:rPr>
         <w:t>E</w:t>
       </w:r>
       <w:r>
-        <w:rPr>
-          <w:rFonts w:ascii="TeX Gyre Termes" w:hAnsi="TeX Gyre Termes"/>
-        </w:rPr>
+        <w:rPr/>
         <w:t>-) and high (</w:t>
       </w:r>
       <w:r>
         <w:rPr>
-          <w:rFonts w:ascii="TeX Gyre Termes" w:hAnsi="TeX Gyre Termes"/>
           <w:i/>
           <w:iCs/>
         </w:rPr>
         <w:t>E</w:t>
       </w:r>
       <w:r>
-        <w:rPr>
-          <w:rFonts w:ascii="TeX Gyre Termes" w:hAnsi="TeX Gyre Termes"/>
-        </w:rPr>
+        <w:rPr/>
         <w:t>+) FEF treatment groups, respectively.</w:t>
       </w:r>
       <w:bookmarkEnd w:id="3"/>
@@ -595,11 +586,7 @@
     <w:p>
       <w:pPr>
         <w:pStyle w:val="Heading2"/>
-        <w:bidi w:val="0"/>
-        <w:jc w:val="start"/>
-        <w:rPr>
-          <w:rFonts w:ascii="TeX Gyre Termes" w:hAnsi="TeX Gyre Termes"/>
-        </w:rPr>
+        <w:rPr/>
       </w:pPr>
       <w:bookmarkStart w:id="4" w:name="figure-4"/>
       <w:r>
@@ -610,11 +597,7 @@
     <w:p>
       <w:pPr>
         <w:pStyle w:val="CaptionedFigure"/>
-        <w:bidi w:val="0"/>
-        <w:jc w:val="start"/>
-        <w:rPr>
-          <w:rFonts w:ascii="TeX Gyre Termes" w:hAnsi="TeX Gyre Termes"/>
-        </w:rPr>
+        <w:rPr/>
       </w:pPr>
       <w:r>
         <w:rPr/>
@@ -660,72 +643,54 @@
     <w:p>
       <w:pPr>
         <w:pStyle w:val="ImageCaption"/>
-        <w:bidi w:val="0"/>
-        <w:jc w:val="start"/>
-        <w:rPr>
-          <w:rFonts w:ascii="TeX Gyre Termes" w:hAnsi="TeX Gyre Termes"/>
-        </w:rPr>
-      </w:pPr>
-      <w:r>
-        <w:rPr>
-          <w:rFonts w:ascii="TeX Gyre Termes" w:hAnsi="TeX Gyre Termes"/>
-        </w:rPr>
+        <w:rPr/>
+      </w:pPr>
+      <w:r>
+        <w:rPr/>
         <w:t xml:space="preserve">Leaf Functional traits are conserved within tree species regardless of endophyte load treatment. (a) Principal Component Analysis (PCA) of leaf functional traits from all tree species separated by </w:t>
       </w:r>
       <w:r>
         <w:rPr>
-          <w:rFonts w:ascii="TeX Gyre Termes" w:hAnsi="TeX Gyre Termes"/>
           <w:i/>
           <w:iCs/>
         </w:rPr>
         <w:t>E-</w:t>
       </w:r>
       <w:r>
-        <w:rPr>
-          <w:rFonts w:ascii="TeX Gyre Termes" w:hAnsi="TeX Gyre Termes"/>
-        </w:rPr>
+        <w:rPr/>
         <w:t xml:space="preserve"> and </w:t>
       </w:r>
       <w:r>
         <w:rPr>
-          <w:rFonts w:ascii="TeX Gyre Termes" w:hAnsi="TeX Gyre Termes"/>
           <w:i/>
           <w:iCs/>
         </w:rPr>
         <w:t>E+</w:t>
       </w:r>
       <w:r>
-        <w:rPr>
-          <w:rFonts w:ascii="TeX Gyre Termes" w:hAnsi="TeX Gyre Termes"/>
-        </w:rPr>
+        <w:rPr/>
         <w:t xml:space="preserve"> treatment. (b) PCA of leaf functional traits of plants solely used in ant herbivory assays. (c) PCA leaf functional traits of plants used solely in pathogen damage assays. Colors represent tree species. Circle and triangles represent low (</w:t>
       </w:r>
       <w:r>
         <w:rPr>
-          <w:rFonts w:ascii="TeX Gyre Termes" w:hAnsi="TeX Gyre Termes"/>
           <w:i/>
           <w:iCs/>
         </w:rPr>
         <w:t>E-</w:t>
       </w:r>
       <w:r>
-        <w:rPr>
-          <w:rFonts w:ascii="TeX Gyre Termes" w:hAnsi="TeX Gyre Termes"/>
-        </w:rPr>
+        <w:rPr/>
         <w:t>) and high (</w:t>
       </w:r>
       <w:r>
         <w:rPr>
-          <w:rFonts w:ascii="TeX Gyre Termes" w:hAnsi="TeX Gyre Termes"/>
           <w:i/>
           <w:iCs/>
         </w:rPr>
         <w:t>E+</w:t>
       </w:r>
       <w:r>
-        <w:rPr>
-          <w:rFonts w:ascii="TeX Gyre Termes" w:hAnsi="TeX Gyre Termes"/>
-        </w:rPr>
+        <w:rPr/>
         <w:t>) FEF treatment groups, respectively. Colored ellipses correspond to tree species and represent 95% confidence intervals.</w:t>
       </w:r>
       <w:bookmarkEnd w:id="4"/>
@@ -733,11 +698,7 @@
     <w:p>
       <w:pPr>
         <w:pStyle w:val="Heading2"/>
-        <w:bidi w:val="0"/>
-        <w:jc w:val="start"/>
-        <w:rPr>
-          <w:rFonts w:ascii="TeX Gyre Termes" w:hAnsi="TeX Gyre Termes"/>
-        </w:rPr>
+        <w:rPr/>
       </w:pPr>
       <w:bookmarkStart w:id="5" w:name="figure-5"/>
       <w:r>
@@ -747,9 +708,7 @@
     </w:p>
     <w:p>
       <w:pPr>
-        <w:pStyle w:val="SourceCode"/>
-        <w:bidi w:val="0"/>
-        <w:jc w:val="start"/>
+        <w:pStyle w:val="CaptionedFigure"/>
         <w:rPr/>
       </w:pPr>
       <w:r>
@@ -797,152 +756,120 @@
       <w:pPr>
         <w:pStyle w:val="ImageCaption"/>
         <w:bidi w:val="0"/>
-        <w:spacing w:before="120" w:after="120"/>
+        <w:spacing w:before="480" w:after="0"/>
         <w:jc w:val="start"/>
         <w:rPr>
           <w:rFonts w:ascii="TeX Gyre Termes" w:hAnsi="TeX Gyre Termes"/>
         </w:rPr>
       </w:pPr>
       <w:r>
-        <w:rPr>
-          <w:rFonts w:ascii="TeX Gyre Termes" w:hAnsi="TeX Gyre Termes"/>
-        </w:rPr>
+        <w:rPr/>
         <w:t>Simple linear regressions of herbivory and pathogen damage on PC1 and PC2 axes from PCAs of leaf traits for ant herbivory and pathogen damage assays. Linear regression of a) percent herbivory damage and PC1 axis (R</w:t>
       </w:r>
       <w:r>
         <w:rPr>
-          <w:rFonts w:ascii="TeX Gyre Termes" w:hAnsi="TeX Gyre Termes"/>
           <w:vertAlign w:val="superscript"/>
         </w:rPr>
         <w:t>2</w:t>
       </w:r>
       <w:r>
-        <w:rPr>
-          <w:rFonts w:ascii="TeX Gyre Termes" w:hAnsi="TeX Gyre Termes"/>
-        </w:rPr>
+        <w:rPr/>
         <w:t xml:space="preserve">-adjusted= -0.0024, </w:t>
       </w:r>
       <w:r>
         <w:rPr>
-          <w:rFonts w:ascii="TeX Gyre Termes" w:hAnsi="TeX Gyre Termes"/>
           <w:i/>
           <w:iCs/>
         </w:rPr>
         <w:t>p</w:t>
       </w:r>
       <w:r>
-        <w:rPr>
-          <w:rFonts w:ascii="TeX Gyre Termes" w:hAnsi="TeX Gyre Termes"/>
-        </w:rPr>
+        <w:rPr/>
         <w:t xml:space="preserve"> = 0.447); b) percent herbivory damage and PC2 axis (R</w:t>
       </w:r>
       <w:r>
         <w:rPr>
-          <w:rFonts w:ascii="TeX Gyre Termes" w:hAnsi="TeX Gyre Termes"/>
           <w:vertAlign w:val="superscript"/>
         </w:rPr>
         <w:t>2</w:t>
       </w:r>
       <w:r>
-        <w:rPr>
-          <w:rFonts w:ascii="TeX Gyre Termes" w:hAnsi="TeX Gyre Termes"/>
-        </w:rPr>
+        <w:rPr/>
         <w:t xml:space="preserve">-adjusted = 0.079, </w:t>
       </w:r>
       <w:r>
         <w:rPr>
-          <w:rFonts w:ascii="TeX Gyre Termes" w:hAnsi="TeX Gyre Termes"/>
           <w:i/>
           <w:iCs/>
         </w:rPr>
         <w:t>p</w:t>
       </w:r>
       <w:r>
-        <w:rPr>
-          <w:rFonts w:ascii="TeX Gyre Termes" w:hAnsi="TeX Gyre Termes"/>
-        </w:rPr>
+        <w:rPr/>
         <w:t xml:space="preserve"> = &lt;0.001); c) percent pathogen damage and PC1 axis (R</w:t>
       </w:r>
       <w:r>
         <w:rPr>
-          <w:rFonts w:ascii="TeX Gyre Termes" w:hAnsi="TeX Gyre Termes"/>
           <w:vertAlign w:val="superscript"/>
         </w:rPr>
         <w:t>2</w:t>
       </w:r>
       <w:r>
-        <w:rPr>
-          <w:rFonts w:ascii="TeX Gyre Termes" w:hAnsi="TeX Gyre Termes"/>
-        </w:rPr>
+        <w:rPr/>
         <w:t xml:space="preserve">-adjusted = 0.064, </w:t>
       </w:r>
       <w:r>
         <w:rPr>
-          <w:rFonts w:ascii="TeX Gyre Termes" w:hAnsi="TeX Gyre Termes"/>
           <w:i/>
           <w:iCs/>
         </w:rPr>
         <w:t>p</w:t>
       </w:r>
       <w:r>
-        <w:rPr>
-          <w:rFonts w:ascii="TeX Gyre Termes" w:hAnsi="TeX Gyre Termes"/>
-        </w:rPr>
+        <w:rPr/>
         <w:t xml:space="preserve"> = &lt;0.001); and d) percent pathogen damage and PC2 axis (R</w:t>
       </w:r>
       <w:r>
         <w:rPr>
-          <w:rFonts w:ascii="TeX Gyre Termes" w:hAnsi="TeX Gyre Termes"/>
           <w:vertAlign w:val="superscript"/>
         </w:rPr>
         <w:t>2</w:t>
       </w:r>
       <w:r>
-        <w:rPr>
-          <w:rFonts w:ascii="TeX Gyre Termes" w:hAnsi="TeX Gyre Termes"/>
-        </w:rPr>
+        <w:rPr/>
         <w:t xml:space="preserve">-adjusted = 0.0016, </w:t>
       </w:r>
       <w:r>
         <w:rPr>
-          <w:rFonts w:ascii="TeX Gyre Termes" w:hAnsi="TeX Gyre Termes"/>
           <w:i/>
           <w:iCs/>
         </w:rPr>
         <w:t>p</w:t>
       </w:r>
       <w:r>
-        <w:rPr>
-          <w:rFonts w:ascii="TeX Gyre Termes" w:hAnsi="TeX Gyre Termes"/>
-        </w:rPr>
+        <w:rPr/>
         <w:t xml:space="preserve"> = 0.207). Colors represent individual species. Circle and triangles represent </w:t>
       </w:r>
       <w:r>
         <w:rPr>
-          <w:rFonts w:ascii="TeX Gyre Termes" w:hAnsi="TeX Gyre Termes"/>
           <w:i/>
           <w:iCs/>
         </w:rPr>
         <w:t>E-</w:t>
       </w:r>
       <w:r>
-        <w:rPr>
-          <w:rFonts w:ascii="TeX Gyre Termes" w:hAnsi="TeX Gyre Termes"/>
-        </w:rPr>
+        <w:rPr/>
         <w:t xml:space="preserve"> and </w:t>
       </w:r>
       <w:r>
         <w:rPr>
-          <w:rFonts w:ascii="TeX Gyre Termes" w:hAnsi="TeX Gyre Termes"/>
           <w:i/>
           <w:iCs/>
         </w:rPr>
         <w:t>E+</w:t>
       </w:r>
       <w:r>
-        <w:rPr>
-          <w:rFonts w:ascii="TeX Gyre Termes" w:hAnsi="TeX Gyre Termes"/>
-        </w:rPr>
+        <w:rPr/>
         <w:t xml:space="preserve"> treatments, respectively.</w:t>
       </w:r>
       <w:bookmarkEnd w:id="0"/>

</xml_diff>